<commit_message>
docs: atualizar arquivo docx
</commit_message>
<xml_diff>
--- a/Curso_Plano_da_Aprovacao/05_Preparando_o_terreno_exercicio.docx
+++ b/Curso_Plano_da_Aprovacao/05_Preparando_o_terreno_exercicio.docx
@@ -1657,7 +1657,25 @@
           <w:szCs w:val="24"/>
         </w:rPr>
         <w:br/>
-        <w:t xml:space="preserve">- Ir atrás de conversar com estagiários dessas empresas pra ver o que eles acham, pegar percepções e dicas. </w:t>
+        <w:t xml:space="preserve">- Ir atrás de conversar com estagiários dessas empresas </w:t>
+      </w:r>
+      <w:proofErr w:type="gramStart"/>
+      <w:r>
+        <w:rPr>
+          <w:rFonts w:ascii="Times New Roman" w:hAnsi="Times New Roman" w:cs="Times New Roman"/>
+          <w:sz w:val="24"/>
+          <w:szCs w:val="24"/>
+        </w:rPr>
+        <w:t>pra</w:t>
+      </w:r>
+      <w:proofErr w:type="gramEnd"/>
+      <w:r>
+        <w:rPr>
+          <w:rFonts w:ascii="Times New Roman" w:hAnsi="Times New Roman" w:cs="Times New Roman"/>
+          <w:sz w:val="24"/>
+          <w:szCs w:val="24"/>
+        </w:rPr>
+        <w:t xml:space="preserve"> ver o que eles acham, pegar percepções e dicas. </w:t>
       </w:r>
       <w:r>
         <w:rPr>
@@ -1805,15 +1823,7 @@
           <w:sz w:val="24"/>
           <w:szCs w:val="24"/>
         </w:rPr>
-        <w:t>depois que já souber</w:t>
-      </w:r>
-      <w:r>
-        <w:rPr>
-          <w:rFonts w:ascii="Times New Roman" w:hAnsi="Times New Roman" w:cs="Times New Roman"/>
-          <w:sz w:val="24"/>
-          <w:szCs w:val="24"/>
-        </w:rPr>
-        <w:t>:</w:t>
+        <w:t>depois que já souber:</w:t>
       </w:r>
       <w:r>
         <w:rPr>
@@ -1979,66 +1989,34 @@
           <w:szCs w:val="24"/>
         </w:rPr>
         <w:br/>
-        <w:t xml:space="preserve">- </w:t>
-      </w:r>
-      <w:r>
-        <w:rPr>
-          <w:rFonts w:ascii="Times New Roman" w:hAnsi="Times New Roman" w:cs="Times New Roman"/>
-          <w:sz w:val="24"/>
-          <w:szCs w:val="24"/>
-        </w:rPr>
-        <w:t>Pegar essas áreas e pesquisar sobre as principais áreas</w:t>
-      </w:r>
-      <w:r>
-        <w:rPr>
-          <w:rFonts w:ascii="Times New Roman" w:hAnsi="Times New Roman" w:cs="Times New Roman"/>
-          <w:sz w:val="24"/>
-          <w:szCs w:val="24"/>
-        </w:rPr>
-        <w:br/>
-        <w:t>- V</w:t>
-      </w:r>
-      <w:r>
-        <w:rPr>
-          <w:rFonts w:ascii="Times New Roman" w:hAnsi="Times New Roman" w:cs="Times New Roman"/>
-          <w:sz w:val="24"/>
-          <w:szCs w:val="24"/>
-        </w:rPr>
-        <w:t xml:space="preserve">er quais delas tem vontade de atuar </w:t>
-      </w:r>
-      <w:r>
-        <w:rPr>
-          <w:rFonts w:ascii="Times New Roman" w:hAnsi="Times New Roman" w:cs="Times New Roman"/>
-          <w:sz w:val="24"/>
-          <w:szCs w:val="24"/>
-        </w:rPr>
-        <w:br/>
-        <w:t>- B</w:t>
-      </w:r>
-      <w:r>
-        <w:rPr>
-          <w:rFonts w:ascii="Times New Roman" w:hAnsi="Times New Roman" w:cs="Times New Roman"/>
-          <w:sz w:val="24"/>
-          <w:szCs w:val="24"/>
-        </w:rPr>
-        <w:t xml:space="preserve">uscar subáreas dentro disso. </w:t>
-      </w:r>
-      <w:r>
-        <w:rPr>
-          <w:rFonts w:ascii="Times New Roman" w:hAnsi="Times New Roman" w:cs="Times New Roman"/>
-          <w:sz w:val="24"/>
-          <w:szCs w:val="24"/>
-        </w:rPr>
-        <w:br/>
-        <w:t xml:space="preserve">- </w:t>
-      </w:r>
-      <w:r>
-        <w:rPr>
-          <w:rFonts w:ascii="Times New Roman" w:hAnsi="Times New Roman" w:cs="Times New Roman"/>
-          <w:sz w:val="24"/>
-          <w:szCs w:val="24"/>
-        </w:rPr>
-        <w:t xml:space="preserve">Se aprofundar no assunto para ter mais repertório na entrevista e na hora de resolver um case. </w:t>
+        <w:t>- Pegar essas áreas e pesquisar sobre as principais áreas</w:t>
+      </w:r>
+      <w:r>
+        <w:rPr>
+          <w:rFonts w:ascii="Times New Roman" w:hAnsi="Times New Roman" w:cs="Times New Roman"/>
+          <w:sz w:val="24"/>
+          <w:szCs w:val="24"/>
+        </w:rPr>
+        <w:br/>
+        <w:t xml:space="preserve">- Ver quais delas tem vontade de atuar </w:t>
+      </w:r>
+      <w:r>
+        <w:rPr>
+          <w:rFonts w:ascii="Times New Roman" w:hAnsi="Times New Roman" w:cs="Times New Roman"/>
+          <w:sz w:val="24"/>
+          <w:szCs w:val="24"/>
+        </w:rPr>
+        <w:br/>
+        <w:t xml:space="preserve">- Buscar subáreas dentro disso. </w:t>
+      </w:r>
+      <w:r>
+        <w:rPr>
+          <w:rFonts w:ascii="Times New Roman" w:hAnsi="Times New Roman" w:cs="Times New Roman"/>
+          <w:sz w:val="24"/>
+          <w:szCs w:val="24"/>
+        </w:rPr>
+        <w:br/>
+        <w:t xml:space="preserve">- Se aprofundar no assunto para ter mais repertório na entrevista e na hora de resolver um case. </w:t>
       </w:r>
       <w:r>
         <w:rPr>
@@ -2383,15 +2361,17 @@
           <w:rFonts w:ascii="Times New Roman" w:hAnsi="Times New Roman" w:cs="Times New Roman"/>
           <w:i/>
           <w:iCs/>
-          <w:sz w:val="24"/>
-          <w:szCs w:val="24"/>
-        </w:rPr>
-      </w:pPr>
-      <w:r>
-        <w:rPr>
-          <w:rFonts w:ascii="Times New Roman" w:hAnsi="Times New Roman" w:cs="Times New Roman"/>
-          <w:i/>
-          <w:iCs/>
+          <w:color w:val="FF0000"/>
+          <w:sz w:val="24"/>
+          <w:szCs w:val="24"/>
+        </w:rPr>
+      </w:pPr>
+      <w:r>
+        <w:rPr>
+          <w:rFonts w:ascii="Times New Roman" w:hAnsi="Times New Roman" w:cs="Times New Roman"/>
+          <w:i/>
+          <w:iCs/>
+          <w:color w:val="FF0000"/>
           <w:sz w:val="24"/>
           <w:szCs w:val="24"/>
         </w:rPr>
@@ -2402,6 +2382,7 @@
           <w:rFonts w:ascii="Times New Roman" w:hAnsi="Times New Roman" w:cs="Times New Roman"/>
           <w:i/>
           <w:iCs/>
+          <w:color w:val="FF0000"/>
           <w:sz w:val="24"/>
           <w:szCs w:val="24"/>
         </w:rPr>
@@ -2416,15 +2397,17 @@
           <w:rFonts w:ascii="Times New Roman" w:hAnsi="Times New Roman" w:cs="Times New Roman"/>
           <w:i/>
           <w:iCs/>
-          <w:sz w:val="24"/>
-          <w:szCs w:val="24"/>
-        </w:rPr>
-      </w:pPr>
-      <w:r>
-        <w:rPr>
-          <w:rFonts w:ascii="Times New Roman" w:hAnsi="Times New Roman" w:cs="Times New Roman"/>
-          <w:i/>
-          <w:iCs/>
+          <w:strike/>
+          <w:sz w:val="24"/>
+          <w:szCs w:val="24"/>
+        </w:rPr>
+      </w:pPr>
+      <w:r>
+        <w:rPr>
+          <w:rFonts w:ascii="Times New Roman" w:hAnsi="Times New Roman" w:cs="Times New Roman"/>
+          <w:i/>
+          <w:iCs/>
+          <w:strike/>
           <w:sz w:val="24"/>
           <w:szCs w:val="24"/>
         </w:rPr>
@@ -2435,6 +2418,7 @@
           <w:rFonts w:ascii="Times New Roman" w:hAnsi="Times New Roman" w:cs="Times New Roman"/>
           <w:i/>
           <w:iCs/>
+          <w:strike/>
           <w:sz w:val="24"/>
           <w:szCs w:val="24"/>
         </w:rPr>
@@ -2515,15 +2499,17 @@
           <w:rFonts w:ascii="Times New Roman" w:hAnsi="Times New Roman" w:cs="Times New Roman"/>
           <w:i/>
           <w:iCs/>
-          <w:sz w:val="24"/>
-          <w:szCs w:val="24"/>
-        </w:rPr>
-      </w:pPr>
-      <w:r>
-        <w:rPr>
-          <w:rFonts w:ascii="Times New Roman" w:hAnsi="Times New Roman" w:cs="Times New Roman"/>
-          <w:i/>
-          <w:iCs/>
+          <w:color w:val="FF0000"/>
+          <w:sz w:val="24"/>
+          <w:szCs w:val="24"/>
+        </w:rPr>
+      </w:pPr>
+      <w:r>
+        <w:rPr>
+          <w:rFonts w:ascii="Times New Roman" w:hAnsi="Times New Roman" w:cs="Times New Roman"/>
+          <w:i/>
+          <w:iCs/>
+          <w:color w:val="FF0000"/>
           <w:sz w:val="24"/>
           <w:szCs w:val="24"/>
         </w:rPr>
@@ -2534,6 +2520,7 @@
           <w:rFonts w:ascii="Times New Roman" w:hAnsi="Times New Roman" w:cs="Times New Roman"/>
           <w:i/>
           <w:iCs/>
+          <w:color w:val="FF0000"/>
           <w:sz w:val="24"/>
           <w:szCs w:val="24"/>
         </w:rPr>
@@ -2993,6 +2980,103 @@
           <w:szCs w:val="24"/>
         </w:rPr>
         <w:br/>
+        <w:t>-</w:t>
+      </w:r>
+      <w:r>
+        <w:rPr>
+          <w:rFonts w:ascii="Times New Roman" w:hAnsi="Times New Roman" w:cs="Times New Roman"/>
+          <w:b/>
+          <w:bCs/>
+          <w:sz w:val="24"/>
+          <w:szCs w:val="24"/>
+        </w:rPr>
+        <w:t xml:space="preserve"> </w:t>
+      </w:r>
+      <w:r>
+        <w:rPr>
+          <w:rFonts w:ascii="Times New Roman" w:hAnsi="Times New Roman" w:cs="Times New Roman"/>
+          <w:b/>
+          <w:bCs/>
+          <w:sz w:val="24"/>
+          <w:szCs w:val="24"/>
+        </w:rPr>
+        <w:t>Energia</w:t>
+      </w:r>
+      <w:r>
+        <w:rPr>
+          <w:rFonts w:ascii="Times New Roman" w:hAnsi="Times New Roman" w:cs="Times New Roman"/>
+          <w:sz w:val="24"/>
+          <w:szCs w:val="24"/>
+        </w:rPr>
+        <w:t xml:space="preserve">: </w:t>
+      </w:r>
+      <w:r>
+        <w:rPr>
+          <w:rFonts w:ascii="Times New Roman" w:hAnsi="Times New Roman" w:cs="Times New Roman"/>
+          <w:sz w:val="24"/>
+          <w:szCs w:val="24"/>
+        </w:rPr>
+        <w:t>http://www.ele.puc-rio.br/como-e-trabalhar-em-uma-empresa-de-energia-desafios-e-oportunidades/</w:t>
+      </w:r>
+      <w:r>
+        <w:rPr>
+          <w:rFonts w:ascii="Times New Roman" w:hAnsi="Times New Roman" w:cs="Times New Roman"/>
+          <w:sz w:val="24"/>
+          <w:szCs w:val="24"/>
+        </w:rPr>
+        <w:br/>
+      </w:r>
+      <w:r>
+        <w:rPr>
+          <w:rFonts w:ascii="Times New Roman" w:hAnsi="Times New Roman" w:cs="Times New Roman"/>
+          <w:sz w:val="24"/>
+          <w:szCs w:val="24"/>
+        </w:rPr>
+        <w:br/>
+      </w:r>
+      <w:r>
+        <w:rPr>
+          <w:rFonts w:ascii="Times New Roman" w:hAnsi="Times New Roman" w:cs="Times New Roman"/>
+          <w:sz w:val="24"/>
+          <w:szCs w:val="24"/>
+        </w:rPr>
+        <w:br/>
+      </w:r>
+      <w:r>
+        <w:rPr>
+          <w:rFonts w:ascii="Times New Roman" w:hAnsi="Times New Roman" w:cs="Times New Roman"/>
+          <w:sz w:val="24"/>
+          <w:szCs w:val="24"/>
+        </w:rPr>
+        <w:lastRenderedPageBreak/>
+        <w:br/>
+      </w:r>
+      <w:r>
+        <w:rPr>
+          <w:rFonts w:ascii="Times New Roman" w:hAnsi="Times New Roman" w:cs="Times New Roman"/>
+          <w:i/>
+          <w:iCs/>
+          <w:sz w:val="24"/>
+          <w:szCs w:val="24"/>
+          <w:u w:val="single"/>
+        </w:rPr>
+        <w:t>Assistir vídeos no YouTube</w:t>
+      </w:r>
+      <w:r>
+        <w:rPr>
+          <w:rFonts w:ascii="Times New Roman" w:hAnsi="Times New Roman" w:cs="Times New Roman"/>
+          <w:sz w:val="24"/>
+          <w:szCs w:val="24"/>
+        </w:rPr>
+        <w:t xml:space="preserve">: </w:t>
+      </w:r>
+      <w:r>
+        <w:rPr>
+          <w:rFonts w:ascii="Times New Roman" w:hAnsi="Times New Roman" w:cs="Times New Roman"/>
+          <w:sz w:val="24"/>
+          <w:szCs w:val="24"/>
+        </w:rPr>
+        <w:br/>
         <w:t xml:space="preserve">- </w:t>
       </w:r>
       <w:r>
@@ -3001,84 +3085,50 @@
           <w:sz w:val="24"/>
           <w:szCs w:val="24"/>
         </w:rPr>
-        <w:t xml:space="preserve">Energia: </w:t>
-      </w:r>
-      <w:r>
-        <w:rPr>
-          <w:rFonts w:ascii="Times New Roman" w:hAnsi="Times New Roman" w:cs="Times New Roman"/>
-          <w:sz w:val="24"/>
-          <w:szCs w:val="24"/>
-        </w:rPr>
-        <w:t>http://www.ele.puc-rio.br/como-e-trabalhar-em-uma-empresa-de-energia-desafios-e-oportunidades/</w:t>
-      </w:r>
-      <w:r>
-        <w:rPr>
-          <w:rFonts w:ascii="Times New Roman" w:hAnsi="Times New Roman" w:cs="Times New Roman"/>
-          <w:sz w:val="24"/>
-          <w:szCs w:val="24"/>
-        </w:rPr>
-        <w:br/>
-      </w:r>
-      <w:r>
-        <w:rPr>
-          <w:rFonts w:ascii="Times New Roman" w:hAnsi="Times New Roman" w:cs="Times New Roman"/>
-          <w:sz w:val="24"/>
-          <w:szCs w:val="24"/>
-        </w:rPr>
-        <w:br/>
-      </w:r>
-      <w:r>
-        <w:rPr>
-          <w:rFonts w:ascii="Times New Roman" w:hAnsi="Times New Roman" w:cs="Times New Roman"/>
-          <w:sz w:val="24"/>
-          <w:szCs w:val="24"/>
-        </w:rPr>
-        <w:br/>
-      </w:r>
-      <w:r>
-        <w:rPr>
-          <w:rFonts w:ascii="Times New Roman" w:hAnsi="Times New Roman" w:cs="Times New Roman"/>
-          <w:sz w:val="24"/>
-          <w:szCs w:val="24"/>
-        </w:rPr>
-        <w:lastRenderedPageBreak/>
-        <w:br/>
-      </w:r>
-      <w:r>
-        <w:rPr>
-          <w:rFonts w:ascii="Times New Roman" w:hAnsi="Times New Roman" w:cs="Times New Roman"/>
-          <w:i/>
-          <w:iCs/>
-          <w:sz w:val="24"/>
-          <w:szCs w:val="24"/>
-          <w:u w:val="single"/>
-        </w:rPr>
-        <w:t>Assistir vídeos no YouTube</w:t>
-      </w:r>
-      <w:r>
-        <w:rPr>
-          <w:rFonts w:ascii="Times New Roman" w:hAnsi="Times New Roman" w:cs="Times New Roman"/>
-          <w:sz w:val="24"/>
-          <w:szCs w:val="24"/>
-        </w:rPr>
-        <w:t xml:space="preserve">: </w:t>
-      </w:r>
-      <w:r>
-        <w:rPr>
-          <w:rFonts w:ascii="Times New Roman" w:hAnsi="Times New Roman" w:cs="Times New Roman"/>
-          <w:sz w:val="24"/>
-          <w:szCs w:val="24"/>
-        </w:rPr>
-        <w:br/>
-        <w:t xml:space="preserve">- </w:t>
-      </w:r>
-      <w:r>
-        <w:rPr>
-          <w:rFonts w:ascii="Times New Roman" w:hAnsi="Times New Roman" w:cs="Times New Roman"/>
-          <w:sz w:val="24"/>
-          <w:szCs w:val="24"/>
-        </w:rPr>
         <w:t xml:space="preserve"> </w:t>
+      </w:r>
+      <w:hyperlink r:id="rId5" w:history="1">
+        <w:r>
+          <w:rPr>
+            <w:rStyle w:val="Hyperlink"/>
+            <w:rFonts w:ascii="Times New Roman" w:hAnsi="Times New Roman" w:cs="Times New Roman"/>
+            <w:sz w:val="24"/>
+            <w:szCs w:val="24"/>
+          </w:rPr>
+          <w:t>https://www.youtube.com/watch?v=LU5m7yvpuzg</w:t>
+        </w:r>
+      </w:hyperlink>
+      <w:r>
+        <w:rPr>
+          <w:rFonts w:ascii="Times New Roman" w:hAnsi="Times New Roman" w:cs="Times New Roman"/>
+          <w:sz w:val="24"/>
+          <w:szCs w:val="24"/>
+        </w:rPr>
+        <w:t xml:space="preserve"> (em andamento </w:t>
+      </w:r>
+      <w:r>
+        <w:rPr>
+          <w:rFonts w:ascii="Times New Roman" w:hAnsi="Times New Roman" w:cs="Times New Roman"/>
+          <w:sz w:val="24"/>
+          <w:szCs w:val="24"/>
+        </w:rPr>
+        <w:t>–</w:t>
+      </w:r>
+      <w:r>
+        <w:rPr>
+          <w:rFonts w:ascii="Times New Roman" w:hAnsi="Times New Roman" w:cs="Times New Roman"/>
+          <w:sz w:val="24"/>
+          <w:szCs w:val="24"/>
+        </w:rPr>
+        <w:t xml:space="preserve"> </w:t>
+      </w:r>
+      <w:r>
+        <w:rPr>
+          <w:rFonts w:ascii="Times New Roman" w:hAnsi="Times New Roman" w:cs="Times New Roman"/>
+          <w:sz w:val="24"/>
+          <w:szCs w:val="24"/>
+        </w:rPr>
+        <w:t xml:space="preserve">50min) </w:t>
       </w:r>
       <w:r>
         <w:rPr>
@@ -3133,6 +3183,14 @@
           <w:szCs w:val="24"/>
         </w:rPr>
         <w:t>-</w:t>
+      </w:r>
+      <w:r>
+        <w:rPr>
+          <w:rFonts w:ascii="Times New Roman" w:hAnsi="Times New Roman" w:cs="Times New Roman"/>
+          <w:sz w:val="24"/>
+          <w:szCs w:val="24"/>
+        </w:rPr>
+        <w:t xml:space="preserve"> </w:t>
       </w:r>
     </w:p>
     <w:sectPr>
@@ -4283,6 +4341,7 @@
   <w:style w:type="character" w:default="1" w:styleId="Fontepargpadro">
     <w:name w:val="Default Paragraph Font"/>
     <w:uiPriority w:val="1"/>
+    <w:semiHidden/>
     <w:unhideWhenUsed/>
   </w:style>
   <w:style w:type="table" w:default="1" w:styleId="Tabelanormal">
@@ -4334,6 +4393,29 @@
       <w:szCs w:val="24"/>
       <w:lang w:eastAsia="pt-BR"/>
       <w14:ligatures w14:val="none"/>
+    </w:rPr>
+  </w:style>
+  <w:style w:type="character" w:styleId="Hyperlink">
+    <w:name w:val="Hyperlink"/>
+    <w:basedOn w:val="Fontepargpadro"/>
+    <w:uiPriority w:val="99"/>
+    <w:unhideWhenUsed/>
+    <w:rsid w:val="00223DE8"/>
+    <w:rPr>
+      <w:color w:val="0563C1" w:themeColor="hyperlink"/>
+      <w:u w:val="single"/>
+    </w:rPr>
+  </w:style>
+  <w:style w:type="character" w:styleId="MenoPendente">
+    <w:name w:val="Unresolved Mention"/>
+    <w:basedOn w:val="Fontepargpadro"/>
+    <w:uiPriority w:val="99"/>
+    <w:semiHidden/>
+    <w:unhideWhenUsed/>
+    <w:rsid w:val="00223DE8"/>
+    <w:rPr>
+      <w:color w:val="605E5C"/>
+      <w:shd w:val="clear" w:color="auto" w:fill="E1DFDD"/>
     </w:rPr>
   </w:style>
 </w:styles>

</xml_diff>

<commit_message>
docs: atualizar arquivo exercicio
</commit_message>
<xml_diff>
--- a/Curso_Plano_da_Aprovacao/05_Preparando_o_terreno_exercicio.docx
+++ b/Curso_Plano_da_Aprovacao/05_Preparando_o_terreno_exercicio.docx
@@ -208,6 +208,7 @@
           <w:rFonts w:ascii="Times New Roman" w:hAnsi="Times New Roman" w:cs="Times New Roman"/>
           <w:sz w:val="24"/>
           <w:szCs w:val="24"/>
+          <w:highlight w:val="lightGray"/>
         </w:rPr>
         <w:t>Setor</w:t>
       </w:r>
@@ -216,6 +217,7 @@
           <w:rFonts w:ascii="Times New Roman" w:hAnsi="Times New Roman" w:cs="Times New Roman"/>
           <w:sz w:val="24"/>
           <w:szCs w:val="24"/>
+          <w:highlight w:val="lightGray"/>
         </w:rPr>
         <w:t xml:space="preserve"> </w:t>
       </w:r>
@@ -224,6 +226,7 @@
           <w:rFonts w:ascii="Times New Roman" w:hAnsi="Times New Roman" w:cs="Times New Roman"/>
           <w:sz w:val="24"/>
           <w:szCs w:val="24"/>
+          <w:highlight w:val="lightGray"/>
         </w:rPr>
         <w:t>(</w:t>
       </w:r>
@@ -234,6 +237,7 @@
           <w:iCs/>
           <w:sz w:val="24"/>
           <w:szCs w:val="24"/>
+          <w:highlight w:val="lightGray"/>
         </w:rPr>
         <w:t>t</w:t>
       </w:r>
@@ -244,6 +248,7 @@
           <w:iCs/>
           <w:sz w:val="24"/>
           <w:szCs w:val="24"/>
+          <w:highlight w:val="lightGray"/>
         </w:rPr>
         <w:t>ecnologia</w:t>
       </w:r>
@@ -252,6 +257,7 @@
           <w:rFonts w:ascii="Times New Roman" w:hAnsi="Times New Roman" w:cs="Times New Roman"/>
           <w:sz w:val="24"/>
           <w:szCs w:val="24"/>
+          <w:highlight w:val="lightGray"/>
         </w:rPr>
         <w:t>)</w:t>
       </w:r>
@@ -260,6 +266,7 @@
           <w:rFonts w:ascii="Times New Roman" w:hAnsi="Times New Roman" w:cs="Times New Roman"/>
           <w:sz w:val="24"/>
           <w:szCs w:val="24"/>
+          <w:highlight w:val="lightGray"/>
         </w:rPr>
         <w:t>.</w:t>
       </w:r>
@@ -328,6 +335,7 @@
           <w:rFonts w:ascii="Times New Roman" w:hAnsi="Times New Roman" w:cs="Times New Roman"/>
           <w:sz w:val="24"/>
           <w:szCs w:val="24"/>
+          <w:highlight w:val="lightGray"/>
         </w:rPr>
         <w:t>Setor (</w:t>
       </w:r>
@@ -338,6 +346,7 @@
           <w:iCs/>
           <w:sz w:val="24"/>
           <w:szCs w:val="24"/>
+          <w:highlight w:val="lightGray"/>
         </w:rPr>
         <w:t>Tecnologia</w:t>
       </w:r>
@@ -346,6 +355,7 @@
           <w:rFonts w:ascii="Times New Roman" w:hAnsi="Times New Roman" w:cs="Times New Roman"/>
           <w:sz w:val="24"/>
           <w:szCs w:val="24"/>
+          <w:highlight w:val="lightGray"/>
         </w:rPr>
         <w:t>)</w:t>
       </w:r>
@@ -354,6 +364,7 @@
           <w:rFonts w:ascii="Times New Roman" w:hAnsi="Times New Roman" w:cs="Times New Roman"/>
           <w:sz w:val="24"/>
           <w:szCs w:val="24"/>
+          <w:highlight w:val="lightGray"/>
         </w:rPr>
         <w:t>.</w:t>
       </w:r>
@@ -425,6 +436,7 @@
           <w:rFonts w:ascii="Times New Roman" w:hAnsi="Times New Roman" w:cs="Times New Roman"/>
           <w:sz w:val="24"/>
           <w:szCs w:val="24"/>
+          <w:highlight w:val="lightGray"/>
         </w:rPr>
         <w:t>Setor (</w:t>
       </w:r>
@@ -435,6 +447,7 @@
           <w:iCs/>
           <w:sz w:val="24"/>
           <w:szCs w:val="24"/>
+          <w:highlight w:val="lightGray"/>
         </w:rPr>
         <w:t>Tecnologia</w:t>
       </w:r>
@@ -443,6 +456,7 @@
           <w:rFonts w:ascii="Times New Roman" w:hAnsi="Times New Roman" w:cs="Times New Roman"/>
           <w:sz w:val="24"/>
           <w:szCs w:val="24"/>
+          <w:highlight w:val="lightGray"/>
         </w:rPr>
         <w:t>.</w:t>
       </w:r>
@@ -451,6 +465,7 @@
           <w:rFonts w:ascii="Times New Roman" w:hAnsi="Times New Roman" w:cs="Times New Roman"/>
           <w:sz w:val="24"/>
           <w:szCs w:val="24"/>
+          <w:highlight w:val="lightGray"/>
         </w:rPr>
         <w:t>)</w:t>
       </w:r>
@@ -459,6 +474,7 @@
           <w:rFonts w:ascii="Times New Roman" w:hAnsi="Times New Roman" w:cs="Times New Roman"/>
           <w:sz w:val="24"/>
           <w:szCs w:val="24"/>
+          <w:highlight w:val="lightGray"/>
         </w:rPr>
         <w:t>.</w:t>
       </w:r>
@@ -577,6 +593,7 @@
           <w:rFonts w:ascii="Times New Roman" w:hAnsi="Times New Roman" w:cs="Times New Roman"/>
           <w:sz w:val="24"/>
           <w:szCs w:val="24"/>
+          <w:highlight w:val="lightGray"/>
         </w:rPr>
         <w:t>Área (</w:t>
       </w:r>
@@ -587,6 +604,7 @@
           <w:iCs/>
           <w:sz w:val="24"/>
           <w:szCs w:val="24"/>
+          <w:highlight w:val="lightGray"/>
         </w:rPr>
         <w:t>Front-</w:t>
       </w:r>
@@ -598,6 +616,7 @@
           <w:iCs/>
           <w:sz w:val="24"/>
           <w:szCs w:val="24"/>
+          <w:highlight w:val="lightGray"/>
         </w:rPr>
         <w:t>end</w:t>
       </w:r>
@@ -607,6 +626,7 @@
           <w:rFonts w:ascii="Times New Roman" w:hAnsi="Times New Roman" w:cs="Times New Roman"/>
           <w:sz w:val="24"/>
           <w:szCs w:val="24"/>
+          <w:highlight w:val="lightGray"/>
         </w:rPr>
         <w:t>)</w:t>
       </w:r>
@@ -692,6 +712,7 @@
           <w:rFonts w:ascii="Times New Roman" w:hAnsi="Times New Roman" w:cs="Times New Roman"/>
           <w:sz w:val="24"/>
           <w:szCs w:val="24"/>
+          <w:highlight w:val="lightGray"/>
         </w:rPr>
         <w:t>Área (</w:t>
       </w:r>
@@ -702,6 +723,7 @@
           <w:iCs/>
           <w:sz w:val="24"/>
           <w:szCs w:val="24"/>
+          <w:highlight w:val="lightGray"/>
         </w:rPr>
         <w:t>Front-</w:t>
       </w:r>
@@ -713,6 +735,7 @@
           <w:iCs/>
           <w:sz w:val="24"/>
           <w:szCs w:val="24"/>
+          <w:highlight w:val="lightGray"/>
         </w:rPr>
         <w:t>end</w:t>
       </w:r>
@@ -722,6 +745,7 @@
           <w:rFonts w:ascii="Times New Roman" w:hAnsi="Times New Roman" w:cs="Times New Roman"/>
           <w:sz w:val="24"/>
           <w:szCs w:val="24"/>
+          <w:highlight w:val="lightGray"/>
         </w:rPr>
         <w:t>)</w:t>
       </w:r>
@@ -810,6 +834,7 @@
           <w:rFonts w:ascii="Times New Roman" w:hAnsi="Times New Roman" w:cs="Times New Roman"/>
           <w:sz w:val="24"/>
           <w:szCs w:val="24"/>
+          <w:highlight w:val="lightGray"/>
         </w:rPr>
         <w:t>Área (</w:t>
       </w:r>
@@ -820,6 +845,7 @@
           <w:iCs/>
           <w:sz w:val="24"/>
           <w:szCs w:val="24"/>
+          <w:highlight w:val="lightGray"/>
         </w:rPr>
         <w:t>Front-</w:t>
       </w:r>
@@ -831,6 +857,7 @@
           <w:iCs/>
           <w:sz w:val="24"/>
           <w:szCs w:val="24"/>
+          <w:highlight w:val="lightGray"/>
         </w:rPr>
         <w:t>end</w:t>
       </w:r>
@@ -840,6 +867,7 @@
           <w:rFonts w:ascii="Times New Roman" w:hAnsi="Times New Roman" w:cs="Times New Roman"/>
           <w:sz w:val="24"/>
           <w:szCs w:val="24"/>
+          <w:highlight w:val="lightGray"/>
         </w:rPr>
         <w:t>)</w:t>
       </w:r>
@@ -1657,25 +1685,7 @@
           <w:szCs w:val="24"/>
         </w:rPr>
         <w:br/>
-        <w:t xml:space="preserve">- Ir atrás de conversar com estagiários dessas empresas </w:t>
-      </w:r>
-      <w:proofErr w:type="gramStart"/>
-      <w:r>
-        <w:rPr>
-          <w:rFonts w:ascii="Times New Roman" w:hAnsi="Times New Roman" w:cs="Times New Roman"/>
-          <w:sz w:val="24"/>
-          <w:szCs w:val="24"/>
-        </w:rPr>
-        <w:t>pra</w:t>
-      </w:r>
-      <w:proofErr w:type="gramEnd"/>
-      <w:r>
-        <w:rPr>
-          <w:rFonts w:ascii="Times New Roman" w:hAnsi="Times New Roman" w:cs="Times New Roman"/>
-          <w:sz w:val="24"/>
-          <w:szCs w:val="24"/>
-        </w:rPr>
-        <w:t xml:space="preserve"> ver o que eles acham, pegar percepções e dicas. </w:t>
+        <w:t xml:space="preserve">- Ir atrás de conversar com estagiários dessas empresas pra ver o que eles acham, pegar percepções e dicas. </w:t>
       </w:r>
       <w:r>
         <w:rPr>

</xml_diff>

<commit_message>
docs: atualizar arquivo exercicios
</commit_message>
<xml_diff>
--- a/Curso_Plano_da_Aprovacao/05_Preparando_o_terreno_exercicio.docx
+++ b/Curso_Plano_da_Aprovacao/05_Preparando_o_terreno_exercicio.docx
@@ -2956,6 +2956,103 @@
           <w:szCs w:val="24"/>
         </w:rPr>
       </w:pPr>
+    </w:p>
+    <w:p>
+      <w:pPr>
+        <w:pStyle w:val="PargrafodaLista"/>
+        <w:spacing w:line="360" w:lineRule="auto"/>
+        <w:rPr>
+          <w:rFonts w:ascii="Times New Roman" w:hAnsi="Times New Roman" w:cs="Times New Roman"/>
+          <w:sz w:val="24"/>
+          <w:szCs w:val="24"/>
+        </w:rPr>
+      </w:pPr>
+    </w:p>
+    <w:p>
+      <w:pPr>
+        <w:pStyle w:val="PargrafodaLista"/>
+        <w:spacing w:line="360" w:lineRule="auto"/>
+        <w:rPr>
+          <w:rFonts w:ascii="Times New Roman" w:hAnsi="Times New Roman" w:cs="Times New Roman"/>
+          <w:sz w:val="24"/>
+          <w:szCs w:val="24"/>
+        </w:rPr>
+      </w:pPr>
+    </w:p>
+    <w:p>
+      <w:pPr>
+        <w:pStyle w:val="PargrafodaLista"/>
+        <w:spacing w:line="360" w:lineRule="auto"/>
+        <w:rPr>
+          <w:rFonts w:ascii="Times New Roman" w:hAnsi="Times New Roman" w:cs="Times New Roman"/>
+          <w:sz w:val="24"/>
+          <w:szCs w:val="24"/>
+        </w:rPr>
+      </w:pPr>
+    </w:p>
+    <w:p>
+      <w:pPr>
+        <w:pStyle w:val="PargrafodaLista"/>
+        <w:pBdr>
+          <w:bottom w:val="single" w:sz="6" w:space="1" w:color="auto"/>
+        </w:pBdr>
+        <w:spacing w:line="360" w:lineRule="auto"/>
+        <w:rPr>
+          <w:rFonts w:ascii="Times New Roman" w:hAnsi="Times New Roman" w:cs="Times New Roman"/>
+          <w:sz w:val="24"/>
+          <w:szCs w:val="24"/>
+        </w:rPr>
+      </w:pPr>
+      <w:r>
+        <w:rPr>
+          <w:rFonts w:ascii="Times New Roman" w:hAnsi="Times New Roman" w:cs="Times New Roman"/>
+          <w:sz w:val="24"/>
+          <w:szCs w:val="24"/>
+        </w:rPr>
+        <w:br/>
+      </w:r>
+      <w:r>
+        <w:rPr>
+          <w:rFonts w:ascii="Times New Roman" w:hAnsi="Times New Roman" w:cs="Times New Roman"/>
+          <w:sz w:val="24"/>
+          <w:szCs w:val="24"/>
+        </w:rPr>
+        <w:br/>
+      </w:r>
+      <w:r>
+        <w:rPr>
+          <w:rFonts w:ascii="Times New Roman" w:hAnsi="Times New Roman" w:cs="Times New Roman"/>
+          <w:b/>
+          <w:bCs/>
+          <w:color w:val="FF0000"/>
+          <w:sz w:val="24"/>
+          <w:szCs w:val="24"/>
+        </w:rPr>
+        <w:lastRenderedPageBreak/>
+        <w:t>Energia</w:t>
+      </w:r>
+      <w:r>
+        <w:rPr>
+          <w:rFonts w:ascii="Times New Roman" w:hAnsi="Times New Roman" w:cs="Times New Roman"/>
+          <w:b/>
+          <w:bCs/>
+          <w:color w:val="FF0000"/>
+          <w:sz w:val="24"/>
+          <w:szCs w:val="24"/>
+        </w:rPr>
+        <w:t xml:space="preserve"> </w:t>
+      </w:r>
+      <w:r>
+        <w:rPr>
+          <w:rFonts w:ascii="Times New Roman" w:hAnsi="Times New Roman" w:cs="Times New Roman"/>
+          <w:b/>
+          <w:bCs/>
+          <w:color w:val="FF0000"/>
+          <w:sz w:val="24"/>
+          <w:szCs w:val="24"/>
+        </w:rPr>
+        <w:t xml:space="preserve">- </w:t>
+      </w:r>
       <w:r>
         <w:rPr>
           <w:rFonts w:ascii="Times New Roman" w:hAnsi="Times New Roman" w:cs="Times New Roman"/>
@@ -2965,7 +3062,18 @@
           <w:szCs w:val="24"/>
           <w:u w:val="single"/>
         </w:rPr>
-        <w:t>Pesquisar no google</w:t>
+        <w:t>G</w:t>
+      </w:r>
+      <w:r>
+        <w:rPr>
+          <w:rFonts w:ascii="Times New Roman" w:hAnsi="Times New Roman" w:cs="Times New Roman"/>
+          <w:i/>
+          <w:iCs/>
+          <w:sz w:val="24"/>
+          <w:szCs w:val="24"/>
+          <w:u w:val="single"/>
+        </w:rPr>
+        <w:t>oogle</w:t>
       </w:r>
       <w:r>
         <w:rPr>
@@ -2981,22 +3089,41 @@
           <w:sz w:val="24"/>
           <w:szCs w:val="24"/>
         </w:rPr>
-        <w:br/>
-      </w:r>
-      <w:r>
-        <w:rPr>
-          <w:rFonts w:ascii="Times New Roman" w:hAnsi="Times New Roman" w:cs="Times New Roman"/>
-          <w:sz w:val="24"/>
-          <w:szCs w:val="24"/>
-        </w:rPr>
-        <w:br/>
-        <w:t>-</w:t>
-      </w:r>
-      <w:r>
-        <w:rPr>
-          <w:rFonts w:ascii="Times New Roman" w:hAnsi="Times New Roman" w:cs="Times New Roman"/>
-          <w:b/>
-          <w:bCs/>
+        <w:t>http://www.ele.puc-rio.br/como-e-trabalhar-em-uma-empresa-de-energia-desafios-e-oportunidades/</w:t>
+      </w:r>
+      <w:r>
+        <w:rPr>
+          <w:rFonts w:ascii="Times New Roman" w:hAnsi="Times New Roman" w:cs="Times New Roman"/>
+          <w:sz w:val="24"/>
+          <w:szCs w:val="24"/>
+        </w:rPr>
+        <w:br/>
+      </w:r>
+      <w:r>
+        <w:rPr>
+          <w:rFonts w:ascii="Times New Roman" w:hAnsi="Times New Roman" w:cs="Times New Roman"/>
+          <w:sz w:val="24"/>
+          <w:szCs w:val="24"/>
+        </w:rPr>
+        <w:br/>
+      </w:r>
+      <w:r>
+        <w:rPr>
+          <w:rFonts w:ascii="Times New Roman" w:hAnsi="Times New Roman" w:cs="Times New Roman"/>
+          <w:b/>
+          <w:bCs/>
+          <w:color w:val="FF0000"/>
+          <w:sz w:val="24"/>
+          <w:szCs w:val="24"/>
+        </w:rPr>
+        <w:t>Energia</w:t>
+      </w:r>
+      <w:r>
+        <w:rPr>
+          <w:rFonts w:ascii="Times New Roman" w:hAnsi="Times New Roman" w:cs="Times New Roman"/>
+          <w:b/>
+          <w:bCs/>
+          <w:color w:val="FF0000"/>
           <w:sz w:val="24"/>
           <w:szCs w:val="24"/>
         </w:rPr>
@@ -3007,59 +3134,11 @@
           <w:rFonts w:ascii="Times New Roman" w:hAnsi="Times New Roman" w:cs="Times New Roman"/>
           <w:b/>
           <w:bCs/>
-          <w:sz w:val="24"/>
-          <w:szCs w:val="24"/>
-        </w:rPr>
-        <w:t>Energia</w:t>
-      </w:r>
-      <w:r>
-        <w:rPr>
-          <w:rFonts w:ascii="Times New Roman" w:hAnsi="Times New Roman" w:cs="Times New Roman"/>
-          <w:sz w:val="24"/>
-          <w:szCs w:val="24"/>
-        </w:rPr>
-        <w:t xml:space="preserve">: </w:t>
-      </w:r>
-      <w:r>
-        <w:rPr>
-          <w:rFonts w:ascii="Times New Roman" w:hAnsi="Times New Roman" w:cs="Times New Roman"/>
-          <w:sz w:val="24"/>
-          <w:szCs w:val="24"/>
-        </w:rPr>
-        <w:t>http://www.ele.puc-rio.br/como-e-trabalhar-em-uma-empresa-de-energia-desafios-e-oportunidades/</w:t>
-      </w:r>
-      <w:r>
-        <w:rPr>
-          <w:rFonts w:ascii="Times New Roman" w:hAnsi="Times New Roman" w:cs="Times New Roman"/>
-          <w:sz w:val="24"/>
-          <w:szCs w:val="24"/>
-        </w:rPr>
-        <w:br/>
-      </w:r>
-      <w:r>
-        <w:rPr>
-          <w:rFonts w:ascii="Times New Roman" w:hAnsi="Times New Roman" w:cs="Times New Roman"/>
-          <w:sz w:val="24"/>
-          <w:szCs w:val="24"/>
-        </w:rPr>
-        <w:br/>
-      </w:r>
-      <w:r>
-        <w:rPr>
-          <w:rFonts w:ascii="Times New Roman" w:hAnsi="Times New Roman" w:cs="Times New Roman"/>
-          <w:sz w:val="24"/>
-          <w:szCs w:val="24"/>
-        </w:rPr>
-        <w:br/>
-      </w:r>
-      <w:r>
-        <w:rPr>
-          <w:rFonts w:ascii="Times New Roman" w:hAnsi="Times New Roman" w:cs="Times New Roman"/>
-          <w:sz w:val="24"/>
-          <w:szCs w:val="24"/>
-        </w:rPr>
-        <w:lastRenderedPageBreak/>
-        <w:br/>
+          <w:color w:val="FF0000"/>
+          <w:sz w:val="24"/>
+          <w:szCs w:val="24"/>
+        </w:rPr>
+        <w:t xml:space="preserve">- </w:t>
       </w:r>
       <w:r>
         <w:rPr>
@@ -3070,24 +3149,15 @@
           <w:szCs w:val="24"/>
           <w:u w:val="single"/>
         </w:rPr>
-        <w:t>Assistir vídeos no YouTube</w:t>
-      </w:r>
-      <w:r>
-        <w:rPr>
-          <w:rFonts w:ascii="Times New Roman" w:hAnsi="Times New Roman" w:cs="Times New Roman"/>
-          <w:sz w:val="24"/>
-          <w:szCs w:val="24"/>
-        </w:rPr>
-        <w:t xml:space="preserve">: </w:t>
-      </w:r>
-      <w:r>
-        <w:rPr>
-          <w:rFonts w:ascii="Times New Roman" w:hAnsi="Times New Roman" w:cs="Times New Roman"/>
-          <w:sz w:val="24"/>
-          <w:szCs w:val="24"/>
-        </w:rPr>
-        <w:br/>
-        <w:t xml:space="preserve">- </w:t>
+        <w:t>YouTube</w:t>
+      </w:r>
+      <w:r>
+        <w:rPr>
+          <w:rFonts w:ascii="Times New Roman" w:hAnsi="Times New Roman" w:cs="Times New Roman"/>
+          <w:sz w:val="24"/>
+          <w:szCs w:val="24"/>
+        </w:rPr>
+        <w:t>:</w:t>
       </w:r>
       <w:r>
         <w:rPr>
@@ -3159,13 +3229,57 @@
       <w:r>
         <w:rPr>
           <w:rFonts w:ascii="Times New Roman" w:hAnsi="Times New Roman" w:cs="Times New Roman"/>
+          <w:b/>
+          <w:bCs/>
+          <w:color w:val="FF0000"/>
+          <w:sz w:val="24"/>
+          <w:szCs w:val="24"/>
+        </w:rPr>
+        <w:t>Energia</w:t>
+      </w:r>
+      <w:r>
+        <w:rPr>
+          <w:rFonts w:ascii="Times New Roman" w:hAnsi="Times New Roman" w:cs="Times New Roman"/>
+          <w:b/>
+          <w:bCs/>
+          <w:color w:val="FF0000"/>
+          <w:sz w:val="24"/>
+          <w:szCs w:val="24"/>
+        </w:rPr>
+        <w:t xml:space="preserve"> </w:t>
+      </w:r>
+      <w:r>
+        <w:rPr>
+          <w:rFonts w:ascii="Times New Roman" w:hAnsi="Times New Roman" w:cs="Times New Roman"/>
+          <w:b/>
+          <w:bCs/>
+          <w:color w:val="FF0000"/>
+          <w:sz w:val="24"/>
+          <w:szCs w:val="24"/>
+        </w:rPr>
+        <w:t xml:space="preserve">- </w:t>
+      </w:r>
+      <w:r>
+        <w:rPr>
+          <w:rFonts w:ascii="Times New Roman" w:hAnsi="Times New Roman" w:cs="Times New Roman"/>
           <w:i/>
           <w:iCs/>
           <w:sz w:val="24"/>
           <w:szCs w:val="24"/>
           <w:u w:val="single"/>
         </w:rPr>
-        <w:t>Ouvir podcast</w:t>
+        <w:t>P</w:t>
+      </w:r>
+      <w:r>
+        <w:rPr>
+          <w:rFonts w:ascii="Times New Roman" w:hAnsi="Times New Roman" w:cs="Times New Roman"/>
+          <w:i/>
+          <w:iCs/>
+          <w:sz w:val="24"/>
+          <w:szCs w:val="24"/>
+          <w:u w:val="single"/>
+        </w:rPr>
+        <w:t>odcast</w:t>
       </w:r>
       <w:r>
         <w:rPr>
@@ -3175,20 +3289,108 @@
         </w:rPr>
         <w:t xml:space="preserve">: </w:t>
       </w:r>
-    </w:p>
-    <w:p>
-      <w:pPr>
-        <w:pStyle w:val="PargrafodaLista"/>
-        <w:spacing w:line="360" w:lineRule="auto"/>
-        <w:rPr>
-          <w:rFonts w:ascii="Times New Roman" w:hAnsi="Times New Roman" w:cs="Times New Roman"/>
-          <w:sz w:val="24"/>
-          <w:szCs w:val="24"/>
-        </w:rPr>
-      </w:pPr>
-      <w:r>
-        <w:rPr>
-          <w:rFonts w:ascii="Times New Roman" w:hAnsi="Times New Roman" w:cs="Times New Roman"/>
+      <w:r>
+        <w:rPr>
+          <w:rFonts w:ascii="Times New Roman" w:hAnsi="Times New Roman" w:cs="Times New Roman"/>
+          <w:sz w:val="24"/>
+          <w:szCs w:val="24"/>
+        </w:rPr>
+        <w:br/>
+      </w:r>
+    </w:p>
+    <w:p>
+      <w:pPr>
+        <w:pStyle w:val="PargrafodaLista"/>
+        <w:spacing w:line="360" w:lineRule="auto"/>
+        <w:rPr>
+          <w:rFonts w:ascii="Times New Roman" w:hAnsi="Times New Roman" w:cs="Times New Roman"/>
+          <w:sz w:val="24"/>
+          <w:szCs w:val="24"/>
+        </w:rPr>
+      </w:pPr>
+    </w:p>
+    <w:p>
+      <w:pPr>
+        <w:pStyle w:val="PargrafodaLista"/>
+        <w:spacing w:line="360" w:lineRule="auto"/>
+        <w:rPr>
+          <w:rFonts w:ascii="Times New Roman" w:hAnsi="Times New Roman" w:cs="Times New Roman"/>
+          <w:b/>
+          <w:bCs/>
+          <w:sz w:val="24"/>
+          <w:szCs w:val="24"/>
+        </w:rPr>
+      </w:pPr>
+      <w:r>
+        <w:rPr>
+          <w:rFonts w:ascii="Times New Roman" w:hAnsi="Times New Roman" w:cs="Times New Roman"/>
+          <w:b/>
+          <w:bCs/>
+          <w:color w:val="FF0000"/>
+          <w:sz w:val="24"/>
+          <w:szCs w:val="24"/>
+        </w:rPr>
+        <w:t>Finanças, investimentos e seguros</w:t>
+      </w:r>
+      <w:r>
+        <w:rPr>
+          <w:rFonts w:ascii="Times New Roman" w:hAnsi="Times New Roman" w:cs="Times New Roman"/>
+          <w:b/>
+          <w:bCs/>
+          <w:color w:val="FF0000"/>
+          <w:sz w:val="24"/>
+          <w:szCs w:val="24"/>
+        </w:rPr>
+        <w:t xml:space="preserve"> - </w:t>
+      </w:r>
+      <w:r>
+        <w:rPr>
+          <w:rFonts w:ascii="Times New Roman" w:hAnsi="Times New Roman" w:cs="Times New Roman"/>
+          <w:i/>
+          <w:iCs/>
+          <w:sz w:val="24"/>
+          <w:szCs w:val="24"/>
+          <w:u w:val="single"/>
+        </w:rPr>
+        <w:t>G</w:t>
+      </w:r>
+      <w:r>
+        <w:rPr>
+          <w:rFonts w:ascii="Times New Roman" w:hAnsi="Times New Roman" w:cs="Times New Roman"/>
+          <w:i/>
+          <w:iCs/>
+          <w:sz w:val="24"/>
+          <w:szCs w:val="24"/>
+          <w:u w:val="single"/>
+        </w:rPr>
+        <w:t>oogle</w:t>
+      </w:r>
+      <w:r>
+        <w:rPr>
+          <w:rFonts w:ascii="Times New Roman" w:hAnsi="Times New Roman" w:cs="Times New Roman"/>
+          <w:b/>
+          <w:bCs/>
+          <w:sz w:val="24"/>
+          <w:szCs w:val="24"/>
+        </w:rPr>
+        <w:t xml:space="preserve">: </w:t>
+      </w:r>
+    </w:p>
+    <w:p>
+      <w:pPr>
+        <w:pStyle w:val="PargrafodaLista"/>
+        <w:spacing w:line="360" w:lineRule="auto"/>
+        <w:rPr>
+          <w:rFonts w:ascii="Times New Roman" w:hAnsi="Times New Roman" w:cs="Times New Roman"/>
+          <w:sz w:val="24"/>
+          <w:szCs w:val="24"/>
+        </w:rPr>
+      </w:pPr>
+      <w:r>
+        <w:rPr>
+          <w:rFonts w:ascii="Times New Roman" w:hAnsi="Times New Roman" w:cs="Times New Roman"/>
+          <w:b/>
+          <w:bCs/>
           <w:sz w:val="24"/>
           <w:szCs w:val="24"/>
         </w:rPr>
@@ -3200,8 +3402,283 @@
           <w:sz w:val="24"/>
           <w:szCs w:val="24"/>
         </w:rPr>
-        <w:t xml:space="preserve"> </w:t>
-      </w:r>
+        <w:t xml:space="preserve">  </w:t>
+      </w:r>
+      <w:hyperlink r:id="rId6" w:history="1">
+        <w:r>
+          <w:rPr>
+            <w:rStyle w:val="Hyperlink"/>
+            <w:rFonts w:ascii="Times New Roman" w:hAnsi="Times New Roman" w:cs="Times New Roman"/>
+            <w:sz w:val="24"/>
+            <w:szCs w:val="24"/>
+          </w:rPr>
+          <w:t>https://www.napratica.org.br/possibilidades-de-carreira-no-mercado-financeiro/</w:t>
+        </w:r>
+      </w:hyperlink>
+    </w:p>
+    <w:p>
+      <w:pPr>
+        <w:pStyle w:val="PargrafodaLista"/>
+        <w:spacing w:line="360" w:lineRule="auto"/>
+        <w:rPr>
+          <w:rFonts w:ascii="Times New Roman" w:hAnsi="Times New Roman" w:cs="Times New Roman"/>
+          <w:sz w:val="24"/>
+          <w:szCs w:val="24"/>
+        </w:rPr>
+      </w:pPr>
+    </w:p>
+    <w:p>
+      <w:pPr>
+        <w:pStyle w:val="PargrafodaLista"/>
+        <w:spacing w:line="360" w:lineRule="auto"/>
+        <w:rPr>
+          <w:rFonts w:ascii="Times New Roman" w:hAnsi="Times New Roman" w:cs="Times New Roman"/>
+          <w:sz w:val="24"/>
+          <w:szCs w:val="24"/>
+        </w:rPr>
+      </w:pPr>
+      <w:r>
+        <w:rPr>
+          <w:rFonts w:ascii="Times New Roman" w:hAnsi="Times New Roman" w:cs="Times New Roman"/>
+          <w:sz w:val="24"/>
+          <w:szCs w:val="24"/>
+        </w:rPr>
+        <w:t xml:space="preserve">- </w:t>
+      </w:r>
+      <w:hyperlink r:id="rId7" w:history="1">
+        <w:r>
+          <w:rPr>
+            <w:rStyle w:val="Hyperlink"/>
+            <w:rFonts w:ascii="Times New Roman" w:hAnsi="Times New Roman" w:cs="Times New Roman"/>
+            <w:sz w:val="24"/>
+            <w:szCs w:val="24"/>
+          </w:rPr>
+          <w:t>https://conteudos.xpi.com.br/aprenda-a-investir/relatorios/tem-o-sonho-de-trabalhar-no-mercado-financeiro-saiba-o-que-voce-precisa/</w:t>
+        </w:r>
+      </w:hyperlink>
+    </w:p>
+    <w:p>
+      <w:pPr>
+        <w:pStyle w:val="PargrafodaLista"/>
+        <w:spacing w:line="360" w:lineRule="auto"/>
+        <w:rPr>
+          <w:rFonts w:ascii="Times New Roman" w:hAnsi="Times New Roman" w:cs="Times New Roman"/>
+          <w:sz w:val="24"/>
+          <w:szCs w:val="24"/>
+        </w:rPr>
+      </w:pPr>
+    </w:p>
+    <w:p>
+      <w:pPr>
+        <w:pStyle w:val="PargrafodaLista"/>
+        <w:spacing w:line="360" w:lineRule="auto"/>
+        <w:rPr>
+          <w:rFonts w:ascii="Times New Roman" w:hAnsi="Times New Roman" w:cs="Times New Roman"/>
+          <w:sz w:val="24"/>
+          <w:szCs w:val="24"/>
+        </w:rPr>
+      </w:pPr>
+      <w:r>
+        <w:rPr>
+          <w:rFonts w:ascii="Times New Roman" w:hAnsi="Times New Roman" w:cs="Times New Roman"/>
+          <w:b/>
+          <w:bCs/>
+          <w:color w:val="FF0000"/>
+          <w:sz w:val="24"/>
+          <w:szCs w:val="24"/>
+        </w:rPr>
+        <w:t>Finanças, investimentos e seguros</w:t>
+      </w:r>
+      <w:r>
+        <w:rPr>
+          <w:rFonts w:ascii="Times New Roman" w:hAnsi="Times New Roman" w:cs="Times New Roman"/>
+          <w:b/>
+          <w:bCs/>
+          <w:color w:val="FF0000"/>
+          <w:sz w:val="24"/>
+          <w:szCs w:val="24"/>
+        </w:rPr>
+        <w:t xml:space="preserve"> - </w:t>
+      </w:r>
+      <w:r>
+        <w:rPr>
+          <w:rFonts w:ascii="Times New Roman" w:hAnsi="Times New Roman" w:cs="Times New Roman"/>
+          <w:i/>
+          <w:iCs/>
+          <w:sz w:val="24"/>
+          <w:szCs w:val="24"/>
+          <w:u w:val="single"/>
+        </w:rPr>
+        <w:t>YouTube</w:t>
+      </w:r>
+      <w:r>
+        <w:rPr>
+          <w:rFonts w:ascii="Times New Roman" w:hAnsi="Times New Roman" w:cs="Times New Roman"/>
+          <w:b/>
+          <w:bCs/>
+          <w:sz w:val="24"/>
+          <w:szCs w:val="24"/>
+        </w:rPr>
+        <w:t xml:space="preserve">: </w:t>
+      </w:r>
+      <w:r>
+        <w:rPr>
+          <w:rFonts w:ascii="Times New Roman" w:hAnsi="Times New Roman" w:cs="Times New Roman"/>
+          <w:b/>
+          <w:bCs/>
+          <w:sz w:val="24"/>
+          <w:szCs w:val="24"/>
+        </w:rPr>
+        <w:br/>
+      </w:r>
+      <w:r>
+        <w:rPr>
+          <w:rFonts w:ascii="Times New Roman" w:hAnsi="Times New Roman" w:cs="Times New Roman"/>
+          <w:sz w:val="24"/>
+          <w:szCs w:val="24"/>
+        </w:rPr>
+        <w:t>https:/</w:t>
+      </w:r>
+      <w:r>
+        <w:rPr>
+          <w:rFonts w:ascii="Times New Roman" w:hAnsi="Times New Roman" w:cs="Times New Roman"/>
+          <w:sz w:val="24"/>
+          <w:szCs w:val="24"/>
+        </w:rPr>
+        <w:t>/</w:t>
+      </w:r>
+    </w:p>
+    <w:p>
+      <w:pPr>
+        <w:pStyle w:val="PargrafodaLista"/>
+        <w:spacing w:line="360" w:lineRule="auto"/>
+        <w:rPr>
+          <w:rFonts w:ascii="Times New Roman" w:hAnsi="Times New Roman" w:cs="Times New Roman"/>
+          <w:b/>
+          <w:bCs/>
+          <w:sz w:val="24"/>
+          <w:szCs w:val="24"/>
+        </w:rPr>
+      </w:pPr>
+    </w:p>
+    <w:p>
+      <w:pPr>
+        <w:pStyle w:val="PargrafodaLista"/>
+        <w:spacing w:line="360" w:lineRule="auto"/>
+        <w:rPr>
+          <w:rFonts w:ascii="Times New Roman" w:hAnsi="Times New Roman" w:cs="Times New Roman"/>
+          <w:b/>
+          <w:bCs/>
+          <w:sz w:val="24"/>
+          <w:szCs w:val="24"/>
+        </w:rPr>
+      </w:pPr>
+      <w:r>
+        <w:rPr>
+          <w:rFonts w:ascii="Times New Roman" w:hAnsi="Times New Roman" w:cs="Times New Roman"/>
+          <w:b/>
+          <w:bCs/>
+          <w:color w:val="FF0000"/>
+          <w:sz w:val="24"/>
+          <w:szCs w:val="24"/>
+        </w:rPr>
+        <w:t>Finanças, investimentos e seguros</w:t>
+      </w:r>
+      <w:r>
+        <w:rPr>
+          <w:rFonts w:ascii="Times New Roman" w:hAnsi="Times New Roman" w:cs="Times New Roman"/>
+          <w:b/>
+          <w:bCs/>
+          <w:color w:val="FF0000"/>
+          <w:sz w:val="24"/>
+          <w:szCs w:val="24"/>
+        </w:rPr>
+        <w:t xml:space="preserve"> - </w:t>
+      </w:r>
+      <w:r>
+        <w:rPr>
+          <w:rFonts w:ascii="Times New Roman" w:hAnsi="Times New Roman" w:cs="Times New Roman"/>
+          <w:i/>
+          <w:iCs/>
+          <w:sz w:val="24"/>
+          <w:szCs w:val="24"/>
+          <w:u w:val="single"/>
+        </w:rPr>
+        <w:t>Podcast</w:t>
+      </w:r>
+      <w:r>
+        <w:rPr>
+          <w:rFonts w:ascii="Times New Roman" w:hAnsi="Times New Roman" w:cs="Times New Roman"/>
+          <w:b/>
+          <w:bCs/>
+          <w:sz w:val="24"/>
+          <w:szCs w:val="24"/>
+        </w:rPr>
+        <w:t xml:space="preserve">: </w:t>
+      </w:r>
+      <w:r>
+        <w:rPr>
+          <w:rFonts w:ascii="Times New Roman" w:hAnsi="Times New Roman" w:cs="Times New Roman"/>
+          <w:b/>
+          <w:bCs/>
+          <w:sz w:val="24"/>
+          <w:szCs w:val="24"/>
+        </w:rPr>
+        <w:br/>
+      </w:r>
+      <w:r>
+        <w:rPr>
+          <w:rFonts w:ascii="Times New Roman" w:hAnsi="Times New Roman" w:cs="Times New Roman"/>
+          <w:sz w:val="24"/>
+          <w:szCs w:val="24"/>
+        </w:rPr>
+        <w:t>https:/</w:t>
+      </w:r>
+      <w:r>
+        <w:rPr>
+          <w:rFonts w:ascii="Times New Roman" w:hAnsi="Times New Roman" w:cs="Times New Roman"/>
+          <w:sz w:val="24"/>
+          <w:szCs w:val="24"/>
+        </w:rPr>
+        <w:t>/</w:t>
+      </w:r>
+    </w:p>
+    <w:p>
+      <w:pPr>
+        <w:pStyle w:val="PargrafodaLista"/>
+        <w:spacing w:line="360" w:lineRule="auto"/>
+        <w:rPr>
+          <w:rFonts w:ascii="Times New Roman" w:hAnsi="Times New Roman" w:cs="Times New Roman"/>
+          <w:b/>
+          <w:bCs/>
+          <w:sz w:val="24"/>
+          <w:szCs w:val="24"/>
+        </w:rPr>
+      </w:pPr>
+    </w:p>
+    <w:p>
+      <w:pPr>
+        <w:pStyle w:val="PargrafodaLista"/>
+        <w:spacing w:line="360" w:lineRule="auto"/>
+        <w:rPr>
+          <w:rFonts w:ascii="Times New Roman" w:hAnsi="Times New Roman" w:cs="Times New Roman"/>
+          <w:b/>
+          <w:bCs/>
+          <w:sz w:val="24"/>
+          <w:szCs w:val="24"/>
+        </w:rPr>
+      </w:pPr>
+    </w:p>
+    <w:p>
+      <w:pPr>
+        <w:pStyle w:val="PargrafodaLista"/>
+        <w:spacing w:line="360" w:lineRule="auto"/>
+        <w:rPr>
+          <w:rFonts w:ascii="Times New Roman" w:hAnsi="Times New Roman" w:cs="Times New Roman"/>
+          <w:sz w:val="24"/>
+          <w:szCs w:val="24"/>
+        </w:rPr>
+      </w:pPr>
     </w:p>
     <w:sectPr>
       <w:pgSz w:w="11906" w:h="16838"/>

</xml_diff>